<commit_message>
New translations Facilitators guidelines - Surface Tension.docx (Swahili, Kenya)
</commit_message>
<xml_diff>
--- a/facilitation_guides/translation/swa/Facilitators guidelines - Surface Tension.docx
+++ b/facilitation_guides/translation/swa/Facilitators guidelines - Surface Tension.docx
@@ -73,7 +73,7 @@
                 <w:rFonts w:ascii="Calibri" w:hAnsi="Calibri" w:cs="Calibri" w:eastAsia="Calibri"/>
                 <w:highlight w:val="white"/>
               </w:rPr>
-              <w:t xml:space="preserve">Video Title</w:t>
+              <w:t xml:space="preserve">Kichwa cha Video</w:t>
             </w:r>
           </w:p>
         </w:tc>
@@ -151,7 +151,7 @@
                 <w:rFonts w:ascii="Calibri" w:hAnsi="Calibri" w:cs="Calibri" w:eastAsia="Calibri"/>
                 <w:highlight w:val="white"/>
               </w:rPr>
-              <w:t>Topic</w:t>
+              <w:t>Mada</w:t>
             </w:r>
           </w:p>
         </w:tc>
@@ -227,7 +227,7 @@
                 <w:color w:val="00000a"/>
                 <w:highlight w:val="white"/>
               </w:rPr>
-              <w:t>Aim(s)</w:t>
+              <w:t>Malengo</w:t>
             </w:r>
           </w:p>
         </w:tc>
@@ -305,7 +305,7 @@
                 <w:color w:val="00000a"/>
                 <w:highlight w:val="white"/>
               </w:rPr>
-              <w:t>Length</w:t>
+              <w:t>Urefu</w:t>
             </w:r>
           </w:p>
         </w:tc>
@@ -381,7 +381,7 @@
                 <w:rFonts w:ascii="Calibri" w:hAnsi="Calibri" w:cs="Calibri" w:eastAsia="Calibri"/>
                 <w:highlight w:val="white"/>
               </w:rPr>
-              <w:t xml:space="preserve">Camp Location</w:t>
+              <w:t xml:space="preserve">Mahali pa Kambi</w:t>
             </w:r>
           </w:p>
         </w:tc>
@@ -451,7 +451,7 @@
                 <w:color w:val="00000a"/>
                 <w:highlight w:val="white"/>
               </w:rPr>
-              <w:t>Facilitators</w:t>
+              <w:t>Wawezeshaji</w:t>
             </w:r>
           </w:p>
         </w:tc>
@@ -519,7 +519,7 @@
                 <w:rFonts w:ascii="Calibri" w:hAnsi="Calibri" w:cs="Calibri" w:eastAsia="Calibri"/>
                 <w:highlight w:val="white"/>
               </w:rPr>
-              <w:t xml:space="preserve">N. of students</w:t>
+              <w:t xml:space="preserve">N. ya wanafunzi</w:t>
             </w:r>
           </w:p>
         </w:tc>
@@ -587,7 +587,7 @@
                 <w:rFonts w:ascii="Calibri" w:hAnsi="Calibri" w:cs="Calibri" w:eastAsia="Calibri"/>
                 <w:highlight w:val="white"/>
               </w:rPr>
-              <w:t>Date</w:t>
+              <w:t>Tarehe</w:t>
             </w:r>
           </w:p>
         </w:tc>
@@ -657,7 +657,7 @@
                 <w:color w:val="00000a"/>
                 <w:highlight w:val="white"/>
               </w:rPr>
-              <w:t>Resources</w:t>
+              <w:t>Rasilimali</w:t>
             </w:r>
           </w:p>
           <w:p>
@@ -678,7 +678,7 @@
                 <w:color w:val="00000a"/>
                 <w:highlight w:val="white"/>
               </w:rPr>
-              <w:t>needed</w:t>
+              <w:t>inahitajika</w:t>
             </w:r>
           </w:p>
         </w:tc>
@@ -756,7 +756,7 @@
                 <w:color w:val="00000a"/>
                 <w:highlight w:val="white"/>
               </w:rPr>
-              <w:t>Preparations</w:t>
+              <w:t>Maandalizi</w:t>
             </w:r>
           </w:p>
         </w:tc>
@@ -915,7 +915,7 @@
                 <w:color w:val="00000a"/>
                 <w:highlight w:val="white"/>
               </w:rPr>
-              <w:t xml:space="preserve">Video time</w:t>
+              <w:t xml:space="preserve">Muda wa video</w:t>
             </w:r>
           </w:p>
         </w:tc>
@@ -953,7 +953,7 @@
                 <w:color w:val="00000a"/>
                 <w:highlight w:val="white"/>
               </w:rPr>
-              <w:t xml:space="preserve">What facilitator does</w:t>
+              <w:t xml:space="preserve">Mwezeshaji anafanya nini</w:t>
             </w:r>
           </w:p>
         </w:tc>
@@ -991,7 +991,7 @@
                 <w:color w:val="00000a"/>
                 <w:highlight w:val="white"/>
               </w:rPr>
-              <w:t xml:space="preserve">What learners do</w:t>
+              <w:t xml:space="preserve">Wanachofanya wanafunzi</w:t>
             </w:r>
           </w:p>
         </w:tc>
@@ -1102,7 +1102,7 @@
                 <w:rFonts w:ascii="Calibri" w:hAnsi="Calibri" w:cs="Calibri" w:eastAsia="Calibri"/>
                 <w:highlight w:val="white"/>
               </w:rPr>
-              <w:t xml:space="preserve">General VMC Video Introduction</w:t>
+              <w:t xml:space="preserve">Utangulizi Mkuu wa Video ya VMC</w:t>
             </w:r>
           </w:p>
         </w:tc>
@@ -1176,7 +1176,7 @@
                 <w:rFonts w:ascii="Calibri" w:hAnsi="Calibri" w:cs="Calibri" w:eastAsia="Calibri"/>
                 <w:highlight w:val="white"/>
               </w:rPr>
-              <w:t xml:space="preserve">Video Introduction</w:t>
+              <w:t xml:space="preserve">Utangulizi wa Video</w:t>
             </w:r>
           </w:p>
         </w:tc>
@@ -1324,7 +1324,7 @@
                 <w:rFonts w:ascii="Calibri" w:hAnsi="Calibri" w:cs="Calibri" w:eastAsia="Calibri"/>
                 <w:highlight w:val="white"/>
               </w:rPr>
-              <w:t xml:space="preserve">Introduction of the first experiment</w:t>
+              <w:t xml:space="preserve">Utangulizi wa jaribio la kwanza</w:t>
             </w:r>
           </w:p>
         </w:tc>
@@ -1411,7 +1411,7 @@
                 <w:color w:val="00000a"/>
                 <w:highlight w:val="white"/>
               </w:rPr>
-              <w:t xml:space="preserve">Assist the process, provoke thoughts</w:t>
+              <w:t xml:space="preserve">Kusaidia mchakato, kuchochea mawazo</w:t>
             </w:r>
           </w:p>
         </w:tc>
@@ -1698,7 +1698,7 @@
                 <w:color w:val="00000a"/>
                 <w:highlight w:val="white"/>
               </w:rPr>
-              <w:t xml:space="preserve">Assist the process, provoke thoughts</w:t>
+              <w:t xml:space="preserve">Kusaidia mchakato, kuchochea mawazo</w:t>
             </w:r>
           </w:p>
         </w:tc>
@@ -3671,7 +3671,7 @@
         <w:rFonts w:ascii="Arial" w:cs="Arial" w:eastAsia="Arial" w:hAnsi="Arial"/>
         <w:sz w:val="22"/>
         <w:szCs w:val="22"/>
-        <w:lang w:val="sw-TZ"/>
+        <w:lang w:val="sw-KE"/>
       </w:rPr>
     </w:rPrDefault>
     <w:pPrDefault>

</xml_diff>

<commit_message>
New translations facilitators guidelines - surface tension.docx (Swahili, Tanzania)
</commit_message>
<xml_diff>
--- a/facilitation_guides/translation/swa/Facilitators guidelines - Surface Tension.docx
+++ b/facilitation_guides/translation/swa/Facilitators guidelines - Surface Tension.docx
@@ -73,7 +73,7 @@
                 <w:rFonts w:ascii="Calibri" w:hAnsi="Calibri" w:cs="Calibri" w:eastAsia="Calibri"/>
                 <w:highlight w:val="white"/>
               </w:rPr>
-              <w:t xml:space="preserve">Kichwa cha Video</w:t>
+              <w:t xml:space="preserve">Video Title</w:t>
             </w:r>
           </w:p>
         </w:tc>
@@ -151,7 +151,7 @@
                 <w:rFonts w:ascii="Calibri" w:hAnsi="Calibri" w:cs="Calibri" w:eastAsia="Calibri"/>
                 <w:highlight w:val="white"/>
               </w:rPr>
-              <w:t>Mada</w:t>
+              <w:t>Topic</w:t>
             </w:r>
           </w:p>
         </w:tc>
@@ -227,7 +227,7 @@
                 <w:color w:val="00000a"/>
                 <w:highlight w:val="white"/>
               </w:rPr>
-              <w:t>Malengo</w:t>
+              <w:t>Aim(s)</w:t>
             </w:r>
           </w:p>
         </w:tc>
@@ -305,7 +305,7 @@
                 <w:color w:val="00000a"/>
                 <w:highlight w:val="white"/>
               </w:rPr>
-              <w:t>Urefu</w:t>
+              <w:t>Length</w:t>
             </w:r>
           </w:p>
         </w:tc>
@@ -381,7 +381,7 @@
                 <w:rFonts w:ascii="Calibri" w:hAnsi="Calibri" w:cs="Calibri" w:eastAsia="Calibri"/>
                 <w:highlight w:val="white"/>
               </w:rPr>
-              <w:t xml:space="preserve">Mahali pa Kambi</w:t>
+              <w:t xml:space="preserve">Camp Location</w:t>
             </w:r>
           </w:p>
         </w:tc>
@@ -451,7 +451,7 @@
                 <w:color w:val="00000a"/>
                 <w:highlight w:val="white"/>
               </w:rPr>
-              <w:t>Wawezeshaji</w:t>
+              <w:t>Facilitators</w:t>
             </w:r>
           </w:p>
         </w:tc>
@@ -519,7 +519,7 @@
                 <w:rFonts w:ascii="Calibri" w:hAnsi="Calibri" w:cs="Calibri" w:eastAsia="Calibri"/>
                 <w:highlight w:val="white"/>
               </w:rPr>
-              <w:t xml:space="preserve">N. ya wanafunzi</w:t>
+              <w:t xml:space="preserve">N. of students</w:t>
             </w:r>
           </w:p>
         </w:tc>
@@ -587,7 +587,7 @@
                 <w:rFonts w:ascii="Calibri" w:hAnsi="Calibri" w:cs="Calibri" w:eastAsia="Calibri"/>
                 <w:highlight w:val="white"/>
               </w:rPr>
-              <w:t>Tarehe</w:t>
+              <w:t>Date</w:t>
             </w:r>
           </w:p>
         </w:tc>
@@ -657,7 +657,7 @@
                 <w:color w:val="00000a"/>
                 <w:highlight w:val="white"/>
               </w:rPr>
-              <w:t>Rasilimali</w:t>
+              <w:t>Resources</w:t>
             </w:r>
           </w:p>
           <w:p>
@@ -678,7 +678,7 @@
                 <w:color w:val="00000a"/>
                 <w:highlight w:val="white"/>
               </w:rPr>
-              <w:t>inahitajika</w:t>
+              <w:t>needed</w:t>
             </w:r>
           </w:p>
         </w:tc>
@@ -756,7 +756,7 @@
                 <w:color w:val="00000a"/>
                 <w:highlight w:val="white"/>
               </w:rPr>
-              <w:t>Maandalizi</w:t>
+              <w:t>Preparations</w:t>
             </w:r>
           </w:p>
         </w:tc>
@@ -915,7 +915,7 @@
                 <w:color w:val="00000a"/>
                 <w:highlight w:val="white"/>
               </w:rPr>
-              <w:t xml:space="preserve">Muda wa video</w:t>
+              <w:t xml:space="preserve">Video time</w:t>
             </w:r>
           </w:p>
         </w:tc>
@@ -953,7 +953,7 @@
                 <w:color w:val="00000a"/>
                 <w:highlight w:val="white"/>
               </w:rPr>
-              <w:t xml:space="preserve">Mwezeshaji anafanya nini</w:t>
+              <w:t xml:space="preserve">What facilitator does</w:t>
             </w:r>
           </w:p>
         </w:tc>
@@ -991,7 +991,7 @@
                 <w:color w:val="00000a"/>
                 <w:highlight w:val="white"/>
               </w:rPr>
-              <w:t xml:space="preserve">Wanachofanya wanafunzi</w:t>
+              <w:t xml:space="preserve">What learners do</w:t>
             </w:r>
           </w:p>
         </w:tc>
@@ -1102,7 +1102,7 @@
                 <w:rFonts w:ascii="Calibri" w:hAnsi="Calibri" w:cs="Calibri" w:eastAsia="Calibri"/>
                 <w:highlight w:val="white"/>
               </w:rPr>
-              <w:t xml:space="preserve">Utangulizi Mkuu wa Video ya VMC</w:t>
+              <w:t xml:space="preserve">General VMC Video Introduction</w:t>
             </w:r>
           </w:p>
         </w:tc>
@@ -1176,7 +1176,7 @@
                 <w:rFonts w:ascii="Calibri" w:hAnsi="Calibri" w:cs="Calibri" w:eastAsia="Calibri"/>
                 <w:highlight w:val="white"/>
               </w:rPr>
-              <w:t xml:space="preserve">Utangulizi wa Video</w:t>
+              <w:t xml:space="preserve">Video Introduction</w:t>
             </w:r>
           </w:p>
         </w:tc>
@@ -1324,7 +1324,7 @@
                 <w:rFonts w:ascii="Calibri" w:hAnsi="Calibri" w:cs="Calibri" w:eastAsia="Calibri"/>
                 <w:highlight w:val="white"/>
               </w:rPr>
-              <w:t xml:space="preserve">Utangulizi wa jaribio la kwanza</w:t>
+              <w:t xml:space="preserve">Introduction of the first experiment</w:t>
             </w:r>
           </w:p>
         </w:tc>
@@ -1411,7 +1411,7 @@
                 <w:color w:val="00000a"/>
                 <w:highlight w:val="white"/>
               </w:rPr>
-              <w:t xml:space="preserve">Kusaidia mchakato, kuchochea mawazo</w:t>
+              <w:t xml:space="preserve">Assist the process, provoke thoughts</w:t>
             </w:r>
           </w:p>
         </w:tc>
@@ -1698,7 +1698,7 @@
                 <w:color w:val="00000a"/>
                 <w:highlight w:val="white"/>
               </w:rPr>
-              <w:t xml:space="preserve">Kusaidia mchakato, kuchochea mawazo</w:t>
+              <w:t xml:space="preserve">Assist the process, provoke thoughts</w:t>
             </w:r>
           </w:p>
         </w:tc>
@@ -3671,7 +3671,7 @@
         <w:rFonts w:ascii="Arial" w:cs="Arial" w:eastAsia="Arial" w:hAnsi="Arial"/>
         <w:sz w:val="22"/>
         <w:szCs w:val="22"/>
-        <w:lang w:val="sw-KE"/>
+        <w:lang w:val="sw-TZ"/>
       </w:rPr>
     </w:rPrDefault>
     <w:pPrDefault>

</xml_diff>